<commit_message>
Still working on lab 2 just need to comment the code and add to the excel file.
</commit_message>
<xml_diff>
--- a/nstarklab2/nStarkLab2.docx
+++ b/nstarklab2/nStarkLab2.docx
@@ -928,7 +928,7 @@
           <w:sz w:val="24"/>
           <w:szCs w:val="24"/>
         </w:rPr>
-        <w:t xml:space="preserve"> algorithm to list the largest 10 elements of the data you read, and listing them in decreasing order as the output. Again, starts with </w:t>
+        <w:t xml:space="preserve"> algorithm to list the largest 10 elements of the data you read, and listing them in decreasing order as the output. Again, start with 1,000 </w:t>
       </w:r>
       <w:r>
         <w:rPr>
@@ -937,7 +937,7 @@
           <w:szCs w:val="24"/>
         </w:rPr>
         <w:lastRenderedPageBreak/>
-        <w:t>1,000 and increases at 10x until it needs to read more than 10 million numbers.</w:t>
+        <w:t>and increases at 10x until it needs to read more than 10 million numbers.</w:t>
       </w:r>
       <w:r>
         <w:rPr>
@@ -947,8 +947,104 @@
         </w:rPr>
         <w:t xml:space="preserve"> Output the execution time of your approach.</w:t>
       </w:r>
-      <w:bookmarkStart w:id="0" w:name="_GoBack"/>
-      <w:bookmarkEnd w:id="0"/>
+    </w:p>
+    <w:p>
+      <w:pPr>
+        <w:pStyle w:val="ListParagraph"/>
+        <w:rPr>
+          <w:rFonts w:ascii="Times New Roman" w:hAnsi="Times New Roman" w:cs="Times New Roman"/>
+          <w:sz w:val="24"/>
+          <w:szCs w:val="24"/>
+        </w:rPr>
+      </w:pPr>
+    </w:p>
+    <w:p>
+      <w:pPr>
+        <w:pStyle w:val="ListParagraph"/>
+        <w:rPr>
+          <w:rFonts w:ascii="Times New Roman" w:hAnsi="Times New Roman" w:cs="Times New Roman"/>
+          <w:sz w:val="24"/>
+          <w:szCs w:val="24"/>
+        </w:rPr>
+      </w:pPr>
+      <w:r>
+        <w:rPr>
+          <w:noProof/>
+        </w:rPr>
+        <w:drawing>
+          <wp:inline distT="0" distB="0" distL="0" distR="0" wp14:anchorId="76214DA9" wp14:editId="3E1E4680">
+            <wp:extent cx="6579235" cy="1511300"/>
+            <wp:effectExtent l="0" t="0" r="0" b="0"/>
+            <wp:docPr id="9" name="Picture 9"/>
+            <wp:cNvGraphicFramePr>
+              <a:graphicFrameLocks xmlns:a="http://schemas.openxmlformats.org/drawingml/2006/main" noChangeAspect="1"/>
+            </wp:cNvGraphicFramePr>
+            <a:graphic xmlns:a="http://schemas.openxmlformats.org/drawingml/2006/main">
+              <a:graphicData uri="http://schemas.openxmlformats.org/drawingml/2006/picture">
+                <pic:pic xmlns:pic="http://schemas.openxmlformats.org/drawingml/2006/picture">
+                  <pic:nvPicPr>
+                    <pic:cNvPr id="1" name=""/>
+                    <pic:cNvPicPr/>
+                  </pic:nvPicPr>
+                  <pic:blipFill rotWithShape="1">
+                    <a:blip r:embed="rId12"/>
+                    <a:srcRect l="6611" t="31890" r="8024" b="37095"/>
+                    <a:stretch/>
+                  </pic:blipFill>
+                  <pic:spPr bwMode="auto">
+                    <a:xfrm>
+                      <a:off x="0" y="0"/>
+                      <a:ext cx="6598769" cy="1515787"/>
+                    </a:xfrm>
+                    <a:prstGeom prst="rect">
+                      <a:avLst/>
+                    </a:prstGeom>
+                    <a:ln>
+                      <a:noFill/>
+                    </a:ln>
+                    <a:extLst>
+                      <a:ext uri="{53640926-AAD7-44D8-BBD7-CCE9431645EC}">
+                        <a14:shadowObscured xmlns:a14="http://schemas.microsoft.com/office/drawing/2010/main"/>
+                      </a:ext>
+                    </a:extLst>
+                  </pic:spPr>
+                </pic:pic>
+              </a:graphicData>
+            </a:graphic>
+          </wp:inline>
+        </w:drawing>
+      </w:r>
+    </w:p>
+    <w:p>
+      <w:pPr>
+        <w:pStyle w:val="ListParagraph"/>
+        <w:rPr>
+          <w:rFonts w:ascii="Times New Roman" w:hAnsi="Times New Roman" w:cs="Times New Roman"/>
+          <w:b/>
+          <w:sz w:val="24"/>
+          <w:szCs w:val="24"/>
+        </w:rPr>
+      </w:pPr>
+      <w:r>
+        <w:rPr>
+          <w:rFonts w:ascii="Times New Roman" w:hAnsi="Times New Roman" w:cs="Times New Roman"/>
+          <w:b/>
+          <w:sz w:val="24"/>
+          <w:szCs w:val="24"/>
+        </w:rPr>
+        <w:t>This is the recursive method that I cam up with but its not exactly what you asked for. Have worked on a few other methods which kind of worked but when it came to the call on 10,000,000 I would always get a stack over flow error.</w:t>
+      </w:r>
+    </w:p>
+    <w:p>
+      <w:pPr>
+        <w:pStyle w:val="ListParagraph"/>
+        <w:rPr>
+          <w:rFonts w:ascii="Times New Roman" w:hAnsi="Times New Roman" w:cs="Times New Roman"/>
+          <w:b/>
+          <w:sz w:val="24"/>
+          <w:szCs w:val="24"/>
+        </w:rPr>
+      </w:pPr>
     </w:p>
     <w:p>
       <w:pPr>
@@ -1098,105 +1194,14 @@
     </w:p>
     <w:p>
       <w:pPr>
-        <w:pStyle w:val="Heading1"/>
-      </w:pPr>
-      <w:r>
-        <w:t>What to turn in:</w:t>
-      </w:r>
-    </w:p>
-    <w:p>
-      <w:pPr>
-        <w:rPr>
-          <w:lang w:eastAsia="zh-CN"/>
-        </w:rPr>
-      </w:pPr>
-      <w:r>
-        <w:rPr>
-          <w:lang w:eastAsia="zh-CN"/>
-        </w:rPr>
-        <w:t>You will turn in a ONE PDF file lab report.  This lab report must have the following components:</w:t>
-      </w:r>
-    </w:p>
-    <w:p>
-      <w:pPr>
-        <w:pStyle w:val="ListParagraph"/>
-        <w:numPr>
-          <w:ilvl w:val="0"/>
-          <w:numId w:val="2"/>
-        </w:numPr>
-        <w:rPr>
-          <w:lang w:eastAsia="zh-CN"/>
-        </w:rPr>
-      </w:pPr>
-      <w:r>
-        <w:rPr>
-          <w:lang w:eastAsia="zh-CN"/>
-        </w:rPr>
-        <w:t xml:space="preserve">Code segments for each task listed above.  These code segments must include comments.  Make sure to thoroughly comment your code.  </w:t>
-      </w:r>
-    </w:p>
-    <w:p>
-      <w:pPr>
-        <w:pStyle w:val="ListParagraph"/>
-        <w:numPr>
-          <w:ilvl w:val="0"/>
-          <w:numId w:val="2"/>
-        </w:numPr>
-        <w:rPr>
-          <w:lang w:eastAsia="zh-CN"/>
-        </w:rPr>
-      </w:pPr>
-      <w:r>
-        <w:rPr>
-          <w:lang w:eastAsia="zh-CN"/>
-        </w:rPr>
-        <w:t xml:space="preserve">Screen dumps from your output for each part.  It is ok if each screen dump doesn’t include 10,000,000 integers, but you should thoroughly convince me that your code is working.  </w:t>
-      </w:r>
-    </w:p>
-    <w:p>
-      <w:pPr>
-        <w:pStyle w:val="ListParagraph"/>
-        <w:numPr>
-          <w:ilvl w:val="0"/>
-          <w:numId w:val="2"/>
-        </w:numPr>
-        <w:rPr>
-          <w:lang w:eastAsia="zh-CN"/>
-        </w:rPr>
-      </w:pPr>
-      <w:r>
-        <w:rPr>
-          <w:lang w:eastAsia="zh-CN"/>
-        </w:rPr>
-        <w:t xml:space="preserve">Explaining thoroughly how you accomplished each task above, including citations.    Did you use pseudocode from the book?  Did you get support from a website (cite your source)?  Did you work with a peer?  Also include any stumbling blocks along the way. </w:t>
-      </w:r>
-    </w:p>
-    <w:p>
-      <w:pPr>
-        <w:pStyle w:val="ListParagraph"/>
-        <w:numPr>
-          <w:ilvl w:val="0"/>
-          <w:numId w:val="2"/>
-        </w:numPr>
-        <w:rPr>
-          <w:lang w:eastAsia="zh-CN"/>
-        </w:rPr>
-      </w:pPr>
-      <w:r>
-        <w:rPr>
-          <w:lang w:eastAsia="zh-CN"/>
-        </w:rPr>
-        <w:t xml:space="preserve">All Excel charts and graphs, along with a written analysis of your results.   </w:t>
-      </w:r>
-    </w:p>
-    <w:p>
-      <w:pPr>
-        <w:rPr>
-          <w:rFonts w:ascii="Times New Roman" w:hAnsi="Times New Roman" w:cs="Times New Roman"/>
-          <w:sz w:val="24"/>
-          <w:szCs w:val="24"/>
-        </w:rPr>
-      </w:pPr>
+        <w:rPr>
+          <w:rFonts w:ascii="Times New Roman" w:hAnsi="Times New Roman" w:cs="Times New Roman"/>
+          <w:sz w:val="24"/>
+          <w:szCs w:val="24"/>
+        </w:rPr>
+      </w:pPr>
+      <w:bookmarkStart w:id="0" w:name="_GoBack"/>
+      <w:bookmarkEnd w:id="0"/>
     </w:p>
     <w:p/>
     <w:sectPr>

</xml_diff>

<commit_message>
forgot to explane time complexity
</commit_message>
<xml_diff>
--- a/nstarklab2/nStarkLab2.docx
+++ b/nstarklab2/nStarkLab2.docx
@@ -187,7 +187,7 @@
                     <pic:cNvPicPr/>
                   </pic:nvPicPr>
                   <pic:blipFill rotWithShape="1">
-                    <a:blip r:embed="rId5"/>
+                    <a:blip r:embed="rId6"/>
                     <a:srcRect l="2048" t="24005" r="49916" b="8884"/>
                     <a:stretch/>
                   </pic:blipFill>
@@ -332,7 +332,7 @@
                     <pic:cNvPicPr/>
                   </pic:nvPicPr>
                   <pic:blipFill rotWithShape="1">
-                    <a:blip r:embed="rId6"/>
+                    <a:blip r:embed="rId7"/>
                     <a:srcRect l="1955" t="22779" r="40234" b="9760"/>
                     <a:stretch/>
                   </pic:blipFill>
@@ -533,7 +533,7 @@
                     <pic:cNvPicPr/>
                   </pic:nvPicPr>
                   <pic:blipFill rotWithShape="1">
-                    <a:blip r:embed="rId7"/>
+                    <a:blip r:embed="rId8"/>
                     <a:srcRect t="30860" r="39676" b="11408"/>
                     <a:stretch/>
                   </pic:blipFill>
@@ -590,7 +590,7 @@
                     <pic:cNvPicPr/>
                   </pic:nvPicPr>
                   <pic:blipFill rotWithShape="1">
-                    <a:blip r:embed="rId8"/>
+                    <a:blip r:embed="rId9"/>
                     <a:srcRect l="1210" t="28387" r="53826" b="10285"/>
                     <a:stretch/>
                   </pic:blipFill>
@@ -775,7 +775,7 @@
                     <pic:cNvPicPr/>
                   </pic:nvPicPr>
                   <pic:blipFill rotWithShape="1">
-                    <a:blip r:embed="rId9"/>
+                    <a:blip r:embed="rId10"/>
                     <a:srcRect t="33981" r="39583" b="32559"/>
                     <a:stretch/>
                   </pic:blipFill>
@@ -830,7 +830,7 @@
             <wp:cNvGraphicFramePr/>
             <a:graphic xmlns:a="http://schemas.openxmlformats.org/drawingml/2006/main">
               <a:graphicData uri="http://schemas.openxmlformats.org/drawingml/2006/chart">
-                <c:chart xmlns:c="http://schemas.openxmlformats.org/drawingml/2006/chart" xmlns:r="http://schemas.openxmlformats.org/officeDocument/2006/relationships" r:id="rId10"/>
+                <c:chart xmlns:c="http://schemas.openxmlformats.org/drawingml/2006/chart" xmlns:r="http://schemas.openxmlformats.org/officeDocument/2006/relationships" r:id="rId11"/>
               </a:graphicData>
             </a:graphic>
           </wp:inline>
@@ -864,7 +864,7 @@
             <wp:cNvGraphicFramePr/>
             <a:graphic xmlns:a="http://schemas.openxmlformats.org/drawingml/2006/main">
               <a:graphicData uri="http://schemas.openxmlformats.org/drawingml/2006/chart">
-                <c:chart xmlns:c="http://schemas.openxmlformats.org/drawingml/2006/chart" xmlns:r="http://schemas.openxmlformats.org/officeDocument/2006/relationships" r:id="rId11"/>
+                <c:chart xmlns:c="http://schemas.openxmlformats.org/drawingml/2006/chart" xmlns:r="http://schemas.openxmlformats.org/officeDocument/2006/relationships" r:id="rId12"/>
               </a:graphicData>
             </a:graphic>
           </wp:inline>
@@ -987,7 +987,7 @@
                     <pic:cNvPicPr/>
                   </pic:nvPicPr>
                   <pic:blipFill rotWithShape="1">
-                    <a:blip r:embed="rId12"/>
+                    <a:blip r:embed="rId13"/>
                     <a:srcRect l="6598" t="22223" r="20926" b="32653"/>
                     <a:stretch/>
                   </pic:blipFill>
@@ -1065,7 +1065,7 @@
                     <pic:cNvPicPr/>
                   </pic:nvPicPr>
                   <pic:blipFill rotWithShape="1">
-                    <a:blip r:embed="rId13"/>
+                    <a:blip r:embed="rId14"/>
                     <a:srcRect l="6703" t="17698" r="50289" b="37619"/>
                     <a:stretch/>
                   </pic:blipFill>
@@ -1123,7 +1123,7 @@
                     <pic:cNvPicPr/>
                   </pic:nvPicPr>
                   <pic:blipFill rotWithShape="1">
-                    <a:blip r:embed="rId14"/>
+                    <a:blip r:embed="rId15"/>
                     <a:srcRect l="1768" t="13317" r="39491" b="51814"/>
                     <a:stretch/>
                   </pic:blipFill>
@@ -1211,7 +1211,7 @@
                     <pic:cNvPicPr/>
                   </pic:nvPicPr>
                   <pic:blipFill rotWithShape="1">
-                    <a:blip r:embed="rId15"/>
+                    <a:blip r:embed="rId16"/>
                     <a:srcRect l="3817" t="14719" r="64904" b="5372"/>
                     <a:stretch/>
                   </pic:blipFill>
@@ -1258,7 +1258,7 @@
                     <pic:cNvPicPr/>
                   </pic:nvPicPr>
                   <pic:blipFill rotWithShape="1">
-                    <a:blip r:embed="rId16"/>
+                    <a:blip r:embed="rId17"/>
                     <a:srcRect t="7010" r="62763" b="2830"/>
                     <a:stretch/>
                   </pic:blipFill>
@@ -1412,7 +1412,7 @@
             <wp:cNvGraphicFramePr/>
             <a:graphic xmlns:a="http://schemas.openxmlformats.org/drawingml/2006/main">
               <a:graphicData uri="http://schemas.openxmlformats.org/drawingml/2006/chart">
-                <c:chart xmlns:c="http://schemas.openxmlformats.org/drawingml/2006/chart" xmlns:r="http://schemas.openxmlformats.org/officeDocument/2006/relationships" r:id="rId17"/>
+                <c:chart xmlns:c="http://schemas.openxmlformats.org/drawingml/2006/chart" xmlns:r="http://schemas.openxmlformats.org/officeDocument/2006/relationships" r:id="rId18"/>
               </a:graphicData>
             </a:graphic>
           </wp:inline>
@@ -1484,7 +1484,7 @@
             <wp:cNvGraphicFramePr/>
             <a:graphic xmlns:a="http://schemas.openxmlformats.org/drawingml/2006/main">
               <a:graphicData uri="http://schemas.openxmlformats.org/drawingml/2006/chart">
-                <c:chart xmlns:c="http://schemas.openxmlformats.org/drawingml/2006/chart" xmlns:r="http://schemas.openxmlformats.org/officeDocument/2006/relationships" r:id="rId18"/>
+                <c:chart xmlns:c="http://schemas.openxmlformats.org/drawingml/2006/chart" xmlns:r="http://schemas.openxmlformats.org/officeDocument/2006/relationships" r:id="rId19"/>
               </a:graphicData>
             </a:graphic>
           </wp:inline>
@@ -1520,14 +1520,12 @@
             <wp:cNvGraphicFramePr/>
             <a:graphic xmlns:a="http://schemas.openxmlformats.org/drawingml/2006/main">
               <a:graphicData uri="http://schemas.openxmlformats.org/drawingml/2006/chart">
-                <c:chart xmlns:c="http://schemas.openxmlformats.org/drawingml/2006/chart" xmlns:r="http://schemas.openxmlformats.org/officeDocument/2006/relationships" r:id="rId19"/>
+                <c:chart xmlns:c="http://schemas.openxmlformats.org/drawingml/2006/chart" xmlns:r="http://schemas.openxmlformats.org/officeDocument/2006/relationships" r:id="rId20"/>
               </a:graphicData>
             </a:graphic>
           </wp:inline>
         </w:drawing>
       </w:r>
-      <w:bookmarkStart w:id="0" w:name="_GoBack"/>
-      <w:bookmarkEnd w:id="0"/>
     </w:p>
     <w:p>
       <w:pPr>
@@ -1730,7 +1728,61 @@
           <w:sz w:val="24"/>
           <w:szCs w:val="24"/>
         </w:rPr>
-        <w:t xml:space="preserve"> I also employed divide-and-conquer as I separated the max value out of the array that I was parsing each time to my problem smaller each time. </w:t>
+        <w:t xml:space="preserve"> I also employed divide-and-conquer as I separated the max value out of the array that I was parsing each time</w:t>
+      </w:r>
+      <w:r>
+        <w:rPr>
+          <w:rFonts w:ascii="Times New Roman" w:hAnsi="Times New Roman" w:cs="Times New Roman"/>
+          <w:b/>
+          <w:sz w:val="24"/>
+          <w:szCs w:val="24"/>
+        </w:rPr>
+        <w:t>.</w:t>
+      </w:r>
+      <w:r>
+        <w:rPr>
+          <w:rFonts w:ascii="Times New Roman" w:hAnsi="Times New Roman" w:cs="Times New Roman"/>
+          <w:b/>
+          <w:sz w:val="24"/>
+          <w:szCs w:val="24"/>
+        </w:rPr>
+        <w:t xml:space="preserve"> </w:t>
+      </w:r>
+      <w:r>
+        <w:rPr>
+          <w:rFonts w:ascii="Times New Roman" w:hAnsi="Times New Roman" w:cs="Times New Roman"/>
+          <w:b/>
+          <w:sz w:val="24"/>
+          <w:szCs w:val="24"/>
+        </w:rPr>
+        <w:t xml:space="preserve">This made </w:t>
+      </w:r>
+      <w:r>
+        <w:rPr>
+          <w:rFonts w:ascii="Times New Roman" w:hAnsi="Times New Roman" w:cs="Times New Roman"/>
+          <w:b/>
+          <w:sz w:val="24"/>
+          <w:szCs w:val="24"/>
+        </w:rPr>
+        <w:t>my problem smaller each time</w:t>
+      </w:r>
+      <w:r>
+        <w:rPr>
+          <w:rFonts w:ascii="Times New Roman" w:hAnsi="Times New Roman" w:cs="Times New Roman"/>
+          <w:b/>
+          <w:sz w:val="24"/>
+          <w:szCs w:val="24"/>
+        </w:rPr>
+        <w:t>, and focused on the new problem, finding the next maximum value</w:t>
+      </w:r>
+      <w:r>
+        <w:rPr>
+          <w:rFonts w:ascii="Times New Roman" w:hAnsi="Times New Roman" w:cs="Times New Roman"/>
+          <w:b/>
+          <w:sz w:val="24"/>
+          <w:szCs w:val="24"/>
+        </w:rPr>
+        <w:t xml:space="preserve">. </w:t>
       </w:r>
     </w:p>
     <w:p>
@@ -1745,6 +1797,8 @@
           <w:szCs w:val="24"/>
         </w:rPr>
       </w:pPr>
+      <w:bookmarkStart w:id="0" w:name="_GoBack"/>
+      <w:bookmarkEnd w:id="0"/>
       <w:r>
         <w:rPr>
           <w:rFonts w:ascii="Times New Roman" w:hAnsi="Times New Roman" w:cs="Times New Roman"/>
@@ -1752,7 +1806,7 @@
           <w:sz w:val="24"/>
           <w:szCs w:val="24"/>
         </w:rPr>
-        <w:t>My execution time appears to be some were a</w:t>
+        <w:t xml:space="preserve">My execution time </w:t>
       </w:r>
       <w:r>
         <w:rPr>
@@ -1761,9 +1815,9 @@
           <w:sz w:val="24"/>
           <w:szCs w:val="24"/>
         </w:rPr>
-        <w:t xml:space="preserve">bove </w:t>
-      </w:r>
-      <w:proofErr w:type="spellStart"/>
+        <w:t xml:space="preserve">for my helper method to return the index of the max is O(n) then I would multiply that by 10 because we call that method 10 times in the step 6 main method + some of the steps that are taken in the execution of both the methods, which we will ignore as this is in respect to time complexity. </w:t>
+      </w:r>
+      <w:proofErr w:type="gramStart"/>
       <w:r>
         <w:rPr>
           <w:rFonts w:ascii="Times New Roman" w:hAnsi="Times New Roman" w:cs="Times New Roman"/>
@@ -1771,9 +1825,9 @@
           <w:sz w:val="24"/>
           <w:szCs w:val="24"/>
         </w:rPr>
-        <w:t>nlogn</w:t>
-      </w:r>
-      <w:proofErr w:type="spellEnd"/>
+        <w:t>So</w:t>
+      </w:r>
+      <w:proofErr w:type="gramEnd"/>
       <w:r>
         <w:rPr>
           <w:rFonts w:ascii="Times New Roman" w:hAnsi="Times New Roman" w:cs="Times New Roman"/>
@@ -1781,7 +1835,7 @@
           <w:sz w:val="24"/>
           <w:szCs w:val="24"/>
         </w:rPr>
-        <w:t xml:space="preserve"> time and below n^2 its also not n time nor constant time. </w:t>
+        <w:t xml:space="preserve"> the time complexity </w:t>
       </w:r>
       <w:r>
         <w:rPr>
@@ -1790,7 +1844,7 @@
           <w:sz w:val="24"/>
           <w:szCs w:val="24"/>
         </w:rPr>
-        <w:t>So,</w:t>
+        <w:t>is</w:t>
       </w:r>
       <w:r>
         <w:rPr>
@@ -1799,36 +1853,7 @@
           <w:sz w:val="24"/>
           <w:szCs w:val="24"/>
         </w:rPr>
-        <w:t xml:space="preserve"> I can conjecture that the time complexity is </w:t>
-      </w:r>
-      <w:proofErr w:type="spellStart"/>
-      <w:r>
-        <w:rPr>
-          <w:rFonts w:ascii="Times New Roman" w:hAnsi="Times New Roman" w:cs="Times New Roman"/>
-          <w:b/>
-          <w:sz w:val="24"/>
-          <w:szCs w:val="24"/>
-        </w:rPr>
-        <w:t>nlogn</w:t>
-      </w:r>
-      <w:proofErr w:type="spellEnd"/>
-      <w:r>
-        <w:rPr>
-          <w:rFonts w:ascii="Times New Roman" w:hAnsi="Times New Roman" w:cs="Times New Roman"/>
-          <w:b/>
-          <w:sz w:val="24"/>
-          <w:szCs w:val="24"/>
-        </w:rPr>
-        <w:t xml:space="preserve">. </w:t>
-      </w:r>
-      <w:r>
-        <w:rPr>
-          <w:rFonts w:ascii="Times New Roman" w:hAnsi="Times New Roman" w:cs="Times New Roman"/>
-          <w:b/>
-          <w:sz w:val="24"/>
-          <w:szCs w:val="24"/>
-        </w:rPr>
-        <w:t>It does not take long to find the top ten values.</w:t>
+        <w:t xml:space="preserve"> O(n) time.</w:t>
       </w:r>
     </w:p>
     <w:p>
@@ -8366,4 +8391,16 @@
     </a:ext>
   </a:extLst>
 </a:theme>
+</file>
+
+<file path=customXml/item1.xml><?xml version="1.0" encoding="utf-8"?>
+<b:Sources xmlns:b="http://schemas.openxmlformats.org/officeDocument/2006/bibliography" xmlns="http://schemas.openxmlformats.org/officeDocument/2006/bibliography" SelectedStyle="\APASixthEditionOfficeOnline.xsl" StyleName="APA" Version="6"/>
+</file>
+
+<file path=customXml/itemProps1.xml><?xml version="1.0" encoding="utf-8"?>
+<ds:datastoreItem xmlns:ds="http://schemas.openxmlformats.org/officeDocument/2006/customXml" ds:itemID="{07563B3E-A651-48A5-9F2B-B19535F0204F}">
+  <ds:schemaRefs>
+    <ds:schemaRef ds:uri="http://schemas.openxmlformats.org/officeDocument/2006/bibliography"/>
+  </ds:schemaRefs>
+</ds:datastoreItem>
 </file>
</xml_diff>

<commit_message>
Finnished with lab 3 and fixed up lab 2
</commit_message>
<xml_diff>
--- a/nstarklab2/nStarkLab2.docx
+++ b/nstarklab2/nStarkLab2.docx
@@ -75,6 +75,151 @@
     <w:p>
       <w:pPr>
         <w:pStyle w:val="ListParagraph"/>
+        <w:rPr>
+          <w:rFonts w:ascii="Times New Roman" w:hAnsi="Times New Roman" w:cs="Times New Roman"/>
+          <w:sz w:val="24"/>
+          <w:szCs w:val="24"/>
+        </w:rPr>
+      </w:pPr>
+      <w:r>
+        <w:rPr>
+          <w:noProof/>
+        </w:rPr>
+        <w:drawing>
+          <wp:inline distT="0" distB="0" distL="0" distR="0" wp14:anchorId="69914848" wp14:editId="6AB112C3">
+            <wp:extent cx="6305550" cy="2101850"/>
+            <wp:effectExtent l="0" t="0" r="0" b="0"/>
+            <wp:docPr id="19" name="Picture 19"/>
+            <wp:cNvGraphicFramePr>
+              <a:graphicFrameLocks xmlns:a="http://schemas.openxmlformats.org/drawingml/2006/main" noChangeAspect="1"/>
+            </wp:cNvGraphicFramePr>
+            <a:graphic xmlns:a="http://schemas.openxmlformats.org/drawingml/2006/main">
+              <a:graphicData uri="http://schemas.openxmlformats.org/drawingml/2006/picture">
+                <pic:pic xmlns:pic="http://schemas.openxmlformats.org/drawingml/2006/picture">
+                  <pic:nvPicPr>
+                    <pic:cNvPr id="1" name=""/>
+                    <pic:cNvPicPr/>
+                  </pic:nvPicPr>
+                  <pic:blipFill rotWithShape="1">
+                    <a:blip r:embed="rId6"/>
+                    <a:srcRect l="6238" t="29437" r="21709" b="25355"/>
+                    <a:stretch/>
+                  </pic:blipFill>
+                  <pic:spPr bwMode="auto">
+                    <a:xfrm>
+                      <a:off x="0" y="0"/>
+                      <a:ext cx="6305550" cy="2101850"/>
+                    </a:xfrm>
+                    <a:prstGeom prst="rect">
+                      <a:avLst/>
+                    </a:prstGeom>
+                    <a:ln>
+                      <a:noFill/>
+                    </a:ln>
+                    <a:extLst>
+                      <a:ext uri="{53640926-AAD7-44D8-BBD7-CCE9431645EC}">
+                        <a14:shadowObscured xmlns:a14="http://schemas.microsoft.com/office/drawing/2010/main"/>
+                      </a:ext>
+                    </a:extLst>
+                  </pic:spPr>
+                </pic:pic>
+              </a:graphicData>
+            </a:graphic>
+          </wp:inline>
+        </w:drawing>
+      </w:r>
+    </w:p>
+    <w:p>
+      <w:pPr>
+        <w:pStyle w:val="ListParagraph"/>
+        <w:rPr>
+          <w:rFonts w:ascii="Times New Roman" w:hAnsi="Times New Roman" w:cs="Times New Roman"/>
+          <w:b/>
+          <w:sz w:val="24"/>
+          <w:szCs w:val="24"/>
+        </w:rPr>
+      </w:pPr>
+      <w:r>
+        <w:rPr>
+          <w:rFonts w:ascii="Times New Roman" w:hAnsi="Times New Roman" w:cs="Times New Roman"/>
+          <w:b/>
+          <w:sz w:val="24"/>
+          <w:szCs w:val="24"/>
+        </w:rPr>
+        <w:t>Below is the counting sort alg. That was used for my radix sort.</w:t>
+      </w:r>
+    </w:p>
+    <w:p>
+      <w:pPr>
+        <w:pStyle w:val="ListParagraph"/>
+        <w:rPr>
+          <w:rFonts w:ascii="Times New Roman" w:hAnsi="Times New Roman" w:cs="Times New Roman"/>
+          <w:b/>
+          <w:sz w:val="24"/>
+          <w:szCs w:val="24"/>
+        </w:rPr>
+      </w:pPr>
+      <w:r>
+        <w:rPr>
+          <w:noProof/>
+        </w:rPr>
+        <w:drawing>
+          <wp:inline distT="0" distB="0" distL="0" distR="0" wp14:anchorId="3526FDC1" wp14:editId="776F73CA">
+            <wp:extent cx="6742878" cy="3124200"/>
+            <wp:effectExtent l="0" t="0" r="1270" b="0"/>
+            <wp:docPr id="20" name="Picture 20"/>
+            <wp:cNvGraphicFramePr>
+              <a:graphicFrameLocks xmlns:a="http://schemas.openxmlformats.org/drawingml/2006/main" noChangeAspect="1"/>
+            </wp:cNvGraphicFramePr>
+            <a:graphic xmlns:a="http://schemas.openxmlformats.org/drawingml/2006/main">
+              <a:graphicData uri="http://schemas.openxmlformats.org/drawingml/2006/picture">
+                <pic:pic xmlns:pic="http://schemas.openxmlformats.org/drawingml/2006/picture">
+                  <pic:nvPicPr>
+                    <pic:cNvPr id="1" name=""/>
+                    <pic:cNvPicPr/>
+                  </pic:nvPicPr>
+                  <pic:blipFill rotWithShape="1">
+                    <a:blip r:embed="rId7"/>
+                    <a:srcRect l="6982" t="18398" r="9235" b="8534"/>
+                    <a:stretch/>
+                  </pic:blipFill>
+                  <pic:spPr bwMode="auto">
+                    <a:xfrm>
+                      <a:off x="0" y="0"/>
+                      <a:ext cx="6753903" cy="3129308"/>
+                    </a:xfrm>
+                    <a:prstGeom prst="rect">
+                      <a:avLst/>
+                    </a:prstGeom>
+                    <a:ln>
+                      <a:noFill/>
+                    </a:ln>
+                    <a:extLst>
+                      <a:ext uri="{53640926-AAD7-44D8-BBD7-CCE9431645EC}">
+                        <a14:shadowObscured xmlns:a14="http://schemas.microsoft.com/office/drawing/2010/main"/>
+                      </a:ext>
+                    </a:extLst>
+                  </pic:spPr>
+                </pic:pic>
+              </a:graphicData>
+            </a:graphic>
+          </wp:inline>
+        </w:drawing>
+      </w:r>
+    </w:p>
+    <w:p>
+      <w:pPr>
+        <w:pStyle w:val="ListParagraph"/>
+        <w:rPr>
+          <w:rFonts w:ascii="Times New Roman" w:hAnsi="Times New Roman" w:cs="Times New Roman"/>
+          <w:sz w:val="24"/>
+          <w:szCs w:val="24"/>
+        </w:rPr>
+      </w:pPr>
+    </w:p>
+    <w:p>
+      <w:pPr>
+        <w:pStyle w:val="ListParagraph"/>
         <w:numPr>
           <w:ilvl w:val="0"/>
           <w:numId w:val="1"/>
@@ -92,6 +237,200 @@
           <w:szCs w:val="24"/>
         </w:rPr>
         <w:t xml:space="preserve">Implement the Bin sort algorithm and use it to sort roughly 10,000,000 numbers. </w:t>
+      </w:r>
+    </w:p>
+    <w:p>
+      <w:pPr>
+        <w:pStyle w:val="ListParagraph"/>
+        <w:rPr>
+          <w:rFonts w:ascii="Times New Roman" w:hAnsi="Times New Roman" w:cs="Times New Roman"/>
+          <w:sz w:val="24"/>
+          <w:szCs w:val="24"/>
+        </w:rPr>
+      </w:pPr>
+      <w:bookmarkStart w:id="0" w:name="_GoBack"/>
+      <w:bookmarkEnd w:id="0"/>
+      <w:r>
+        <w:rPr>
+          <w:noProof/>
+        </w:rPr>
+        <w:drawing>
+          <wp:inline distT="0" distB="0" distL="0" distR="0" wp14:anchorId="4796DA82" wp14:editId="5C86E3F1">
+            <wp:extent cx="6112933" cy="965200"/>
+            <wp:effectExtent l="0" t="0" r="2540" b="6350"/>
+            <wp:docPr id="22" name="Picture 22"/>
+            <wp:cNvGraphicFramePr>
+              <a:graphicFrameLocks xmlns:a="http://schemas.openxmlformats.org/drawingml/2006/main" noChangeAspect="1"/>
+            </wp:cNvGraphicFramePr>
+            <a:graphic xmlns:a="http://schemas.openxmlformats.org/drawingml/2006/main">
+              <a:graphicData uri="http://schemas.openxmlformats.org/drawingml/2006/picture">
+                <pic:pic xmlns:pic="http://schemas.openxmlformats.org/drawingml/2006/picture">
+                  <pic:nvPicPr>
+                    <pic:cNvPr id="1" name=""/>
+                    <pic:cNvPicPr/>
+                  </pic:nvPicPr>
+                  <pic:blipFill rotWithShape="1">
+                    <a:blip r:embed="rId8"/>
+                    <a:srcRect l="6889" t="53969" r="41817" b="30786"/>
+                    <a:stretch/>
+                  </pic:blipFill>
+                  <pic:spPr bwMode="auto">
+                    <a:xfrm>
+                      <a:off x="0" y="0"/>
+                      <a:ext cx="6122429" cy="966699"/>
+                    </a:xfrm>
+                    <a:prstGeom prst="rect">
+                      <a:avLst/>
+                    </a:prstGeom>
+                    <a:ln>
+                      <a:noFill/>
+                    </a:ln>
+                    <a:extLst>
+                      <a:ext uri="{53640926-AAD7-44D8-BBD7-CCE9431645EC}">
+                        <a14:shadowObscured xmlns:a14="http://schemas.microsoft.com/office/drawing/2010/main"/>
+                      </a:ext>
+                    </a:extLst>
+                  </pic:spPr>
+                </pic:pic>
+              </a:graphicData>
+            </a:graphic>
+          </wp:inline>
+        </w:drawing>
+      </w:r>
+    </w:p>
+    <w:p>
+      <w:pPr>
+        <w:pStyle w:val="ListParagraph"/>
+        <w:rPr>
+          <w:rFonts w:ascii="Times New Roman" w:hAnsi="Times New Roman" w:cs="Times New Roman"/>
+          <w:sz w:val="24"/>
+          <w:szCs w:val="24"/>
+        </w:rPr>
+      </w:pPr>
+      <w:r>
+        <w:rPr>
+          <w:noProof/>
+        </w:rPr>
+        <w:lastRenderedPageBreak/>
+        <w:drawing>
+          <wp:inline distT="0" distB="0" distL="0" distR="0" wp14:anchorId="79B50A85" wp14:editId="78B91038">
+            <wp:extent cx="6605537" cy="3130550"/>
+            <wp:effectExtent l="0" t="0" r="5080" b="0"/>
+            <wp:docPr id="17" name="Picture 17"/>
+            <wp:cNvGraphicFramePr>
+              <a:graphicFrameLocks xmlns:a="http://schemas.openxmlformats.org/drawingml/2006/main" noChangeAspect="1"/>
+            </wp:cNvGraphicFramePr>
+            <a:graphic xmlns:a="http://schemas.openxmlformats.org/drawingml/2006/main">
+              <a:graphicData uri="http://schemas.openxmlformats.org/drawingml/2006/picture">
+                <pic:pic xmlns:pic="http://schemas.openxmlformats.org/drawingml/2006/picture">
+                  <pic:nvPicPr>
+                    <pic:cNvPr id="1" name=""/>
+                    <pic:cNvPicPr/>
+                  </pic:nvPicPr>
+                  <pic:blipFill rotWithShape="1">
+                    <a:blip r:embed="rId9"/>
+                    <a:srcRect l="2047" t="10689" r="17614" b="17645"/>
+                    <a:stretch/>
+                  </pic:blipFill>
+                  <pic:spPr bwMode="auto">
+                    <a:xfrm>
+                      <a:off x="0" y="0"/>
+                      <a:ext cx="6613015" cy="3134094"/>
+                    </a:xfrm>
+                    <a:prstGeom prst="rect">
+                      <a:avLst/>
+                    </a:prstGeom>
+                    <a:ln>
+                      <a:noFill/>
+                    </a:ln>
+                    <a:extLst>
+                      <a:ext uri="{53640926-AAD7-44D8-BBD7-CCE9431645EC}">
+                        <a14:shadowObscured xmlns:a14="http://schemas.microsoft.com/office/drawing/2010/main"/>
+                      </a:ext>
+                    </a:extLst>
+                  </pic:spPr>
+                </pic:pic>
+              </a:graphicData>
+            </a:graphic>
+          </wp:inline>
+        </w:drawing>
+      </w:r>
+    </w:p>
+    <w:p>
+      <w:pPr>
+        <w:pStyle w:val="ListParagraph"/>
+        <w:rPr>
+          <w:rFonts w:ascii="Times New Roman" w:hAnsi="Times New Roman" w:cs="Times New Roman"/>
+          <w:b/>
+          <w:sz w:val="24"/>
+          <w:szCs w:val="24"/>
+        </w:rPr>
+      </w:pPr>
+      <w:r>
+        <w:rPr>
+          <w:rFonts w:ascii="Times New Roman" w:hAnsi="Times New Roman" w:cs="Times New Roman"/>
+          <w:b/>
+          <w:sz w:val="24"/>
+          <w:szCs w:val="24"/>
+        </w:rPr>
+        <w:t>Below is the method that allows me to retrieve the max value and us it in my bin sort.</w:t>
+      </w:r>
+    </w:p>
+    <w:p>
+      <w:pPr>
+        <w:pStyle w:val="ListParagraph"/>
+        <w:rPr>
+          <w:rFonts w:ascii="Times New Roman" w:hAnsi="Times New Roman" w:cs="Times New Roman"/>
+          <w:sz w:val="24"/>
+          <w:szCs w:val="24"/>
+        </w:rPr>
+      </w:pPr>
+      <w:r>
+        <w:rPr>
+          <w:noProof/>
+        </w:rPr>
+        <w:drawing>
+          <wp:inline distT="0" distB="0" distL="0" distR="0" wp14:anchorId="615E06E7" wp14:editId="6FBD4E0F">
+            <wp:extent cx="5460387" cy="2120900"/>
+            <wp:effectExtent l="0" t="0" r="6985" b="0"/>
+            <wp:docPr id="18" name="Picture 18"/>
+            <wp:cNvGraphicFramePr>
+              <a:graphicFrameLocks xmlns:a="http://schemas.openxmlformats.org/drawingml/2006/main" noChangeAspect="1"/>
+            </wp:cNvGraphicFramePr>
+            <a:graphic xmlns:a="http://schemas.openxmlformats.org/drawingml/2006/main">
+              <a:graphicData uri="http://schemas.openxmlformats.org/drawingml/2006/picture">
+                <pic:pic xmlns:pic="http://schemas.openxmlformats.org/drawingml/2006/picture">
+                  <pic:nvPicPr>
+                    <pic:cNvPr id="1" name=""/>
+                    <pic:cNvPicPr/>
+                  </pic:nvPicPr>
+                  <pic:blipFill rotWithShape="1">
+                    <a:blip r:embed="rId10"/>
+                    <a:srcRect l="2141" t="41878" r="43213" b="18171"/>
+                    <a:stretch/>
+                  </pic:blipFill>
+                  <pic:spPr bwMode="auto">
+                    <a:xfrm>
+                      <a:off x="0" y="0"/>
+                      <a:ext cx="5468315" cy="2123979"/>
+                    </a:xfrm>
+                    <a:prstGeom prst="rect">
+                      <a:avLst/>
+                    </a:prstGeom>
+                    <a:ln>
+                      <a:noFill/>
+                    </a:ln>
+                    <a:extLst>
+                      <a:ext uri="{53640926-AAD7-44D8-BBD7-CCE9431645EC}">
+                        <a14:shadowObscured xmlns:a14="http://schemas.microsoft.com/office/drawing/2010/main"/>
+                      </a:ext>
+                    </a:extLst>
+                  </pic:spPr>
+                </pic:pic>
+              </a:graphicData>
+            </a:graphic>
+          </wp:inline>
+        </w:drawing>
       </w:r>
     </w:p>
     <w:p>
@@ -187,7 +526,7 @@
                     <pic:cNvPicPr/>
                   </pic:nvPicPr>
                   <pic:blipFill rotWithShape="1">
-                    <a:blip r:embed="rId6"/>
+                    <a:blip r:embed="rId11"/>
                     <a:srcRect l="2048" t="24005" r="49916" b="8884"/>
                     <a:stretch/>
                   </pic:blipFill>
@@ -232,6 +571,7 @@
           <w:sz w:val="24"/>
           <w:szCs w:val="24"/>
         </w:rPr>
+        <w:lastRenderedPageBreak/>
         <w:t xml:space="preserve">As we can see the </w:t>
       </w:r>
       <w:proofErr w:type="spellStart"/>
@@ -332,7 +672,7 @@
                     <pic:cNvPicPr/>
                   </pic:nvPicPr>
                   <pic:blipFill rotWithShape="1">
-                    <a:blip r:embed="rId7"/>
+                    <a:blip r:embed="rId12"/>
                     <a:srcRect l="1955" t="22779" r="40234" b="9760"/>
                     <a:stretch/>
                   </pic:blipFill>
@@ -376,7 +716,6 @@
           <w:sz w:val="24"/>
           <w:szCs w:val="24"/>
         </w:rPr>
-        <w:lastRenderedPageBreak/>
         <w:t xml:space="preserve">As we can see the </w:t>
       </w:r>
       <w:proofErr w:type="spellStart"/>
@@ -533,7 +872,7 @@
                     <pic:cNvPicPr/>
                   </pic:nvPicPr>
                   <pic:blipFill rotWithShape="1">
-                    <a:blip r:embed="rId8"/>
+                    <a:blip r:embed="rId13"/>
                     <a:srcRect t="30860" r="39676" b="11408"/>
                     <a:stretch/>
                   </pic:blipFill>
@@ -574,6 +913,7 @@
         <w:rPr>
           <w:noProof/>
         </w:rPr>
+        <w:lastRenderedPageBreak/>
         <w:drawing>
           <wp:inline distT="0" distB="0" distL="0" distR="0" wp14:anchorId="48AFA729" wp14:editId="3BFB6E3D">
             <wp:extent cx="4248150" cy="3078370"/>
@@ -590,7 +930,7 @@
                     <pic:cNvPicPr/>
                   </pic:nvPicPr>
                   <pic:blipFill rotWithShape="1">
-                    <a:blip r:embed="rId9"/>
+                    <a:blip r:embed="rId14"/>
                     <a:srcRect l="1210" t="28387" r="53826" b="10285"/>
                     <a:stretch/>
                   </pic:blipFill>
@@ -758,7 +1098,6 @@
         <w:rPr>
           <w:noProof/>
         </w:rPr>
-        <w:lastRenderedPageBreak/>
         <w:drawing>
           <wp:inline distT="0" distB="0" distL="0" distR="0" wp14:anchorId="46347EDC" wp14:editId="15C65D46">
             <wp:extent cx="6064283" cy="1803400"/>
@@ -775,7 +1114,7 @@
                     <pic:cNvPicPr/>
                   </pic:nvPicPr>
                   <pic:blipFill rotWithShape="1">
-                    <a:blip r:embed="rId10"/>
+                    <a:blip r:embed="rId15"/>
                     <a:srcRect t="33981" r="39583" b="32559"/>
                     <a:stretch/>
                   </pic:blipFill>
@@ -830,7 +1169,7 @@
             <wp:cNvGraphicFramePr/>
             <a:graphic xmlns:a="http://schemas.openxmlformats.org/drawingml/2006/main">
               <a:graphicData uri="http://schemas.openxmlformats.org/drawingml/2006/chart">
-                <c:chart xmlns:c="http://schemas.openxmlformats.org/drawingml/2006/chart" xmlns:r="http://schemas.openxmlformats.org/officeDocument/2006/relationships" r:id="rId11"/>
+                <c:chart xmlns:c="http://schemas.openxmlformats.org/drawingml/2006/chart" xmlns:r="http://schemas.openxmlformats.org/officeDocument/2006/relationships" r:id="rId16"/>
               </a:graphicData>
             </a:graphic>
           </wp:inline>
@@ -850,6 +1189,7 @@
         <w:rPr>
           <w:noProof/>
         </w:rPr>
+        <w:lastRenderedPageBreak/>
         <w:drawing>
           <wp:inline distT="0" distB="0" distL="0" distR="0" wp14:anchorId="36C279D6" wp14:editId="42FC74AA">
             <wp:extent cx="6376670" cy="3746500"/>
@@ -864,7 +1204,7 @@
             <wp:cNvGraphicFramePr/>
             <a:graphic xmlns:a="http://schemas.openxmlformats.org/drawingml/2006/main">
               <a:graphicData uri="http://schemas.openxmlformats.org/drawingml/2006/chart">
-                <c:chart xmlns:c="http://schemas.openxmlformats.org/drawingml/2006/chart" xmlns:r="http://schemas.openxmlformats.org/officeDocument/2006/relationships" r:id="rId12"/>
+                <c:chart xmlns:c="http://schemas.openxmlformats.org/drawingml/2006/chart" xmlns:r="http://schemas.openxmlformats.org/officeDocument/2006/relationships" r:id="rId17"/>
               </a:graphicData>
             </a:graphic>
           </wp:inline>
@@ -928,16 +1268,7 @@
           <w:sz w:val="24"/>
           <w:szCs w:val="24"/>
         </w:rPr>
-        <w:t xml:space="preserve"> algorithm to list the largest 10 elements of the data you read, and listing them in decreasing order as the output. Again, start with 1,000 </w:t>
-      </w:r>
-      <w:r>
-        <w:rPr>
-          <w:rFonts w:ascii="Times New Roman" w:hAnsi="Times New Roman" w:cs="Times New Roman"/>
-          <w:sz w:val="24"/>
-          <w:szCs w:val="24"/>
-        </w:rPr>
-        <w:lastRenderedPageBreak/>
-        <w:t>and increases at 10x until it needs to read more than 10 million numbers.</w:t>
+        <w:t xml:space="preserve"> algorithm to list the largest 10 elements of the data you read, and listing them in decreasing order as the output. Again, start with 1,000 and increases at 10x until it needs to read more than 10 million numbers.</w:t>
       </w:r>
       <w:r>
         <w:rPr>
@@ -987,7 +1318,7 @@
                     <pic:cNvPicPr/>
                   </pic:nvPicPr>
                   <pic:blipFill rotWithShape="1">
-                    <a:blip r:embed="rId13"/>
+                    <a:blip r:embed="rId18"/>
                     <a:srcRect l="6598" t="22223" r="20926" b="32653"/>
                     <a:stretch/>
                   </pic:blipFill>
@@ -1049,6 +1380,7 @@
         <w:rPr>
           <w:noProof/>
         </w:rPr>
+        <w:lastRenderedPageBreak/>
         <w:drawing>
           <wp:inline distT="0" distB="0" distL="0" distR="0" wp14:anchorId="1CF9DB51" wp14:editId="6D890121">
             <wp:extent cx="5772150" cy="3185927"/>
@@ -1065,7 +1397,7 @@
                     <pic:cNvPicPr/>
                   </pic:nvPicPr>
                   <pic:blipFill rotWithShape="1">
-                    <a:blip r:embed="rId14"/>
+                    <a:blip r:embed="rId19"/>
                     <a:srcRect l="6703" t="17698" r="50289" b="37619"/>
                     <a:stretch/>
                   </pic:blipFill>
@@ -1123,7 +1455,7 @@
                     <pic:cNvPicPr/>
                   </pic:nvPicPr>
                   <pic:blipFill rotWithShape="1">
-                    <a:blip r:embed="rId15"/>
+                    <a:blip r:embed="rId20"/>
                     <a:srcRect l="1768" t="13317" r="39491" b="51814"/>
                     <a:stretch/>
                   </pic:blipFill>
@@ -1211,7 +1543,7 @@
                     <pic:cNvPicPr/>
                   </pic:nvPicPr>
                   <pic:blipFill rotWithShape="1">
-                    <a:blip r:embed="rId16"/>
+                    <a:blip r:embed="rId21"/>
                     <a:srcRect l="3817" t="14719" r="64904" b="5372"/>
                     <a:stretch/>
                   </pic:blipFill>
@@ -1258,7 +1590,7 @@
                     <pic:cNvPicPr/>
                   </pic:nvPicPr>
                   <pic:blipFill rotWithShape="1">
-                    <a:blip r:embed="rId17"/>
+                    <a:blip r:embed="rId22"/>
                     <a:srcRect t="7010" r="62763" b="2830"/>
                     <a:stretch/>
                   </pic:blipFill>
@@ -1412,7 +1744,7 @@
             <wp:cNvGraphicFramePr/>
             <a:graphic xmlns:a="http://schemas.openxmlformats.org/drawingml/2006/main">
               <a:graphicData uri="http://schemas.openxmlformats.org/drawingml/2006/chart">
-                <c:chart xmlns:c="http://schemas.openxmlformats.org/drawingml/2006/chart" xmlns:r="http://schemas.openxmlformats.org/officeDocument/2006/relationships" r:id="rId18"/>
+                <c:chart xmlns:c="http://schemas.openxmlformats.org/drawingml/2006/chart" xmlns:r="http://schemas.openxmlformats.org/officeDocument/2006/relationships" r:id="rId23"/>
               </a:graphicData>
             </a:graphic>
           </wp:inline>
@@ -1484,7 +1816,7 @@
             <wp:cNvGraphicFramePr/>
             <a:graphic xmlns:a="http://schemas.openxmlformats.org/drawingml/2006/main">
               <a:graphicData uri="http://schemas.openxmlformats.org/drawingml/2006/chart">
-                <c:chart xmlns:c="http://schemas.openxmlformats.org/drawingml/2006/chart" xmlns:r="http://schemas.openxmlformats.org/officeDocument/2006/relationships" r:id="rId19"/>
+                <c:chart xmlns:c="http://schemas.openxmlformats.org/drawingml/2006/chart" xmlns:r="http://schemas.openxmlformats.org/officeDocument/2006/relationships" r:id="rId24"/>
               </a:graphicData>
             </a:graphic>
           </wp:inline>
@@ -1520,7 +1852,7 @@
             <wp:cNvGraphicFramePr/>
             <a:graphic xmlns:a="http://schemas.openxmlformats.org/drawingml/2006/main">
               <a:graphicData uri="http://schemas.openxmlformats.org/drawingml/2006/chart">
-                <c:chart xmlns:c="http://schemas.openxmlformats.org/drawingml/2006/chart" xmlns:r="http://schemas.openxmlformats.org/officeDocument/2006/relationships" r:id="rId20"/>
+                <c:chart xmlns:c="http://schemas.openxmlformats.org/drawingml/2006/chart" xmlns:r="http://schemas.openxmlformats.org/officeDocument/2006/relationships" r:id="rId25"/>
               </a:graphicData>
             </a:graphic>
           </wp:inline>
@@ -1681,7 +2013,73 @@
           <w:sz w:val="24"/>
           <w:szCs w:val="24"/>
         </w:rPr>
-        <w:t>. Through all of them I was trying dynamic programming to store the values into an array (</w:t>
+        <w:t xml:space="preserve">, or I was solving the wrong problem as seen below in the commented-out code. </w:t>
+      </w:r>
+      <w:r>
+        <w:rPr>
+          <w:noProof/>
+        </w:rPr>
+        <w:drawing>
+          <wp:inline distT="0" distB="0" distL="0" distR="0" wp14:anchorId="7BE74D84" wp14:editId="67FD100A">
+            <wp:extent cx="6688962" cy="3359150"/>
+            <wp:effectExtent l="0" t="0" r="0" b="0"/>
+            <wp:docPr id="21" name="Picture 21"/>
+            <wp:cNvGraphicFramePr>
+              <a:graphicFrameLocks xmlns:a="http://schemas.openxmlformats.org/drawingml/2006/main" noChangeAspect="1"/>
+            </wp:cNvGraphicFramePr>
+            <a:graphic xmlns:a="http://schemas.openxmlformats.org/drawingml/2006/main">
+              <a:graphicData uri="http://schemas.openxmlformats.org/drawingml/2006/picture">
+                <pic:pic xmlns:pic="http://schemas.openxmlformats.org/drawingml/2006/picture">
+                  <pic:nvPicPr>
+                    <pic:cNvPr id="1" name=""/>
+                    <pic:cNvPicPr/>
+                  </pic:nvPicPr>
+                  <pic:blipFill rotWithShape="1">
+                    <a:blip r:embed="rId26"/>
+                    <a:srcRect l="6703" t="15244" r="8396" b="4503"/>
+                    <a:stretch/>
+                  </pic:blipFill>
+                  <pic:spPr bwMode="auto">
+                    <a:xfrm>
+                      <a:off x="0" y="0"/>
+                      <a:ext cx="6697635" cy="3363505"/>
+                    </a:xfrm>
+                    <a:prstGeom prst="rect">
+                      <a:avLst/>
+                    </a:prstGeom>
+                    <a:ln>
+                      <a:noFill/>
+                    </a:ln>
+                    <a:extLst>
+                      <a:ext uri="{53640926-AAD7-44D8-BBD7-CCE9431645EC}">
+                        <a14:shadowObscured xmlns:a14="http://schemas.microsoft.com/office/drawing/2010/main"/>
+                      </a:ext>
+                    </a:extLst>
+                  </pic:spPr>
+                </pic:pic>
+              </a:graphicData>
+            </a:graphic>
+          </wp:inline>
+        </w:drawing>
+      </w:r>
+      <w:r>
+        <w:rPr>
+          <w:rFonts w:ascii="Times New Roman" w:hAnsi="Times New Roman" w:cs="Times New Roman"/>
+          <w:b/>
+          <w:sz w:val="24"/>
+          <w:szCs w:val="24"/>
+        </w:rPr>
+        <w:t xml:space="preserve">Through all of them I was trying dynamic programming to store the values into an array </w:t>
+      </w:r>
+      <w:r>
+        <w:rPr>
+          <w:rFonts w:ascii="Times New Roman" w:hAnsi="Times New Roman" w:cs="Times New Roman"/>
+          <w:b/>
+          <w:sz w:val="24"/>
+          <w:szCs w:val="24"/>
+        </w:rPr>
+        <w:lastRenderedPageBreak/>
+        <w:t>(</w:t>
       </w:r>
       <w:proofErr w:type="spellStart"/>
       <w:r>
@@ -1797,8 +2195,6 @@
           <w:szCs w:val="24"/>
         </w:rPr>
       </w:pPr>
-      <w:bookmarkStart w:id="0" w:name="_GoBack"/>
-      <w:bookmarkEnd w:id="0"/>
       <w:r>
         <w:rPr>
           <w:rFonts w:ascii="Times New Roman" w:hAnsi="Times New Roman" w:cs="Times New Roman"/>
@@ -1817,7 +2213,6 @@
         </w:rPr>
         <w:t xml:space="preserve">for my helper method to return the index of the max is O(n) then I would multiply that by 10 because we call that method 10 times in the step 6 main method + some of the steps that are taken in the execution of both the methods, which we will ignore as this is in respect to time complexity. </w:t>
       </w:r>
-      <w:proofErr w:type="gramStart"/>
       <w:r>
         <w:rPr>
           <w:rFonts w:ascii="Times New Roman" w:hAnsi="Times New Roman" w:cs="Times New Roman"/>
@@ -1825,9 +2220,8 @@
           <w:sz w:val="24"/>
           <w:szCs w:val="24"/>
         </w:rPr>
-        <w:t>So</w:t>
-      </w:r>
-      <w:proofErr w:type="gramEnd"/>
+        <w:t>So,</w:t>
+      </w:r>
       <w:r>
         <w:rPr>
           <w:rFonts w:ascii="Times New Roman" w:hAnsi="Times New Roman" w:cs="Times New Roman"/>
@@ -8398,7 +8792,7 @@
 </file>
 
 <file path=customXml/itemProps1.xml><?xml version="1.0" encoding="utf-8"?>
-<ds:datastoreItem xmlns:ds="http://schemas.openxmlformats.org/officeDocument/2006/customXml" ds:itemID="{07563B3E-A651-48A5-9F2B-B19535F0204F}">
+<ds:datastoreItem xmlns:ds="http://schemas.openxmlformats.org/officeDocument/2006/customXml" ds:itemID="{52D37C9D-B624-45D5-9049-6683D4D4E2F6}">
   <ds:schemaRefs>
     <ds:schemaRef ds:uri="http://schemas.openxmlformats.org/officeDocument/2006/bibliography"/>
   </ds:schemaRefs>

</xml_diff>